<commit_message>
Move to Home page when currently viewed thread is deleted
Move to Home page when currently viewed thread is deleted
</commit_message>
<xml_diff>
--- a/מסמך עיצוב/מסמך עיצוב מלא.docx
+++ b/מסמך עיצוב/מסמך עיצוב מלא.docx
@@ -55510,6 +55510,7 @@
     <w:p>
       <w:pPr>
         <w:rPr>
+          <w:rFonts w:hint="cs"/>
           <w:rtl/>
         </w:rPr>
       </w:pPr>
@@ -55550,6 +55551,25 @@
         </w:rPr>
         <w:t xml:space="preserve"> שעכשיו צופה בו המשתמש.</w:t>
       </w:r>
+      <w:r>
+        <w:rPr>
+          <w:rFonts w:hint="cs"/>
+          <w:rtl/>
+        </w:rPr>
+        <w:t xml:space="preserve"> כמו כן, יכול להודיע על כך שה</w:t>
+      </w:r>
+      <w:r>
+        <w:t>discussion thread</w:t>
+      </w:r>
+      <w:r>
+        <w:rPr>
+          <w:rFonts w:hint="cs"/>
+          <w:rtl/>
+        </w:rPr>
+        <w:t xml:space="preserve"> נמחק.</w:t>
+      </w:r>
+      <w:bookmarkStart w:id="114" w:name="_GoBack"/>
+      <w:bookmarkEnd w:id="114"/>
     </w:p>
     <w:p>
       <w:pPr>
@@ -55569,109 +55589,6 @@
           <w:color w:val="000000"/>
           <w:sz w:val="19"/>
           <w:szCs w:val="19"/>
-          <w:rtl/>
-        </w:rPr>
-      </w:pPr>
-      <w:r>
-        <w:rPr>
-          <w:rFonts w:ascii="Consolas" w:hAnsi="Consolas" w:cs="Consolas"/>
-          <w:color w:val="000000"/>
-          <w:sz w:val="19"/>
-          <w:szCs w:val="19"/>
-          <w:highlight w:val="white"/>
-        </w:rPr>
-        <w:t xml:space="preserve">        </w:t>
-      </w:r>
-      <w:r>
-        <w:rPr>
-          <w:rFonts w:ascii="Consolas" w:hAnsi="Consolas" w:cs="Consolas"/>
-          <w:color w:val="0000FF"/>
-          <w:sz w:val="19"/>
-          <w:szCs w:val="19"/>
-          <w:highlight w:val="white"/>
-        </w:rPr>
-        <w:t>public</w:t>
-      </w:r>
-      <w:r>
-        <w:rPr>
-          <w:rFonts w:ascii="Consolas" w:hAnsi="Consolas" w:cs="Consolas"/>
-          <w:color w:val="000000"/>
-          <w:sz w:val="19"/>
-          <w:szCs w:val="19"/>
-          <w:highlight w:val="white"/>
-        </w:rPr>
-        <w:t xml:space="preserve"> </w:t>
-      </w:r>
-      <w:r>
-        <w:rPr>
-          <w:rFonts w:ascii="Consolas" w:hAnsi="Consolas" w:cs="Consolas"/>
-          <w:color w:val="0000FF"/>
-          <w:sz w:val="19"/>
-          <w:szCs w:val="19"/>
-          <w:highlight w:val="white"/>
-        </w:rPr>
-        <w:t>event</w:t>
-      </w:r>
-      <w:r>
-        <w:rPr>
-          <w:rFonts w:ascii="Consolas" w:hAnsi="Consolas" w:cs="Consolas"/>
-          <w:color w:val="000000"/>
-          <w:sz w:val="19"/>
-          <w:szCs w:val="19"/>
-          <w:highlight w:val="white"/>
-        </w:rPr>
-        <w:t xml:space="preserve"> </w:t>
-      </w:r>
-      <w:r>
-        <w:rPr>
-          <w:rFonts w:ascii="Consolas" w:hAnsi="Consolas" w:cs="Consolas"/>
-          <w:color w:val="2B91AF"/>
-          <w:sz w:val="19"/>
-          <w:szCs w:val="19"/>
-          <w:highlight w:val="white"/>
-        </w:rPr>
-        <w:t>EventHandler</w:t>
-      </w:r>
-      <w:r>
-        <w:rPr>
-          <w:rFonts w:ascii="Consolas" w:hAnsi="Consolas" w:cs="Consolas"/>
-          <w:color w:val="000000"/>
-          <w:sz w:val="19"/>
-          <w:szCs w:val="19"/>
-          <w:highlight w:val="white"/>
-        </w:rPr>
-        <w:t>&lt;</w:t>
-      </w:r>
-      <w:r>
-        <w:rPr>
-          <w:rFonts w:ascii="Consolas" w:hAnsi="Consolas" w:cs="Consolas"/>
-          <w:color w:val="2B91AF"/>
-          <w:sz w:val="19"/>
-          <w:szCs w:val="19"/>
-          <w:highlight w:val="white"/>
-        </w:rPr>
-        <w:t>NewDiscussionThreadVersionEventArgs</w:t>
-      </w:r>
-      <w:r>
-        <w:rPr>
-          <w:rFonts w:ascii="Consolas" w:hAnsi="Consolas" w:cs="Consolas"/>
-          <w:color w:val="000000"/>
-          <w:sz w:val="19"/>
-          <w:szCs w:val="19"/>
-          <w:highlight w:val="white"/>
-        </w:rPr>
-        <w:t>&gt; NewDiscussionThreadVersion;</w:t>
-      </w:r>
-    </w:p>
-    <w:p>
-      <w:pPr>
-        <w:ind w:left="-58"/>
-        <w:rPr>
-          <w:rFonts w:ascii="Consolas" w:hAnsi="Consolas" w:cs="Consolas"/>
-          <w:color w:val="000000"/>
-          <w:sz w:val="19"/>
-          <w:szCs w:val="19"/>
-          <w:rtl/>
         </w:rPr>
       </w:pPr>
       <w:r>
@@ -55708,6 +55625,200 @@
       <w:r>
         <w:rPr>
           <w:rFonts w:ascii="Consolas" w:hAnsi="Consolas" w:cs="Consolas"/>
+          <w:color w:val="0000FF"/>
+          <w:sz w:val="19"/>
+          <w:szCs w:val="19"/>
+          <w:highlight w:val="white"/>
+        </w:rPr>
+        <w:t>event</w:t>
+      </w:r>
+      <w:r>
+        <w:rPr>
+          <w:rFonts w:ascii="Consolas" w:hAnsi="Consolas" w:cs="Consolas"/>
+          <w:color w:val="000000"/>
+          <w:sz w:val="19"/>
+          <w:szCs w:val="19"/>
+          <w:highlight w:val="white"/>
+        </w:rPr>
+        <w:t xml:space="preserve"> </w:t>
+      </w:r>
+      <w:r>
+        <w:rPr>
+          <w:rFonts w:ascii="Consolas" w:hAnsi="Consolas" w:cs="Consolas"/>
+          <w:color w:val="2B91AF"/>
+          <w:sz w:val="19"/>
+          <w:szCs w:val="19"/>
+          <w:highlight w:val="white"/>
+        </w:rPr>
+        <w:t>EventHandler</w:t>
+      </w:r>
+      <w:r>
+        <w:rPr>
+          <w:rFonts w:ascii="Consolas" w:hAnsi="Consolas" w:cs="Consolas"/>
+          <w:color w:val="000000"/>
+          <w:sz w:val="19"/>
+          <w:szCs w:val="19"/>
+          <w:highlight w:val="white"/>
+        </w:rPr>
+        <w:t>&lt;</w:t>
+      </w:r>
+      <w:r>
+        <w:rPr>
+          <w:rFonts w:ascii="Consolas" w:hAnsi="Consolas" w:cs="Consolas"/>
+          <w:color w:val="2B91AF"/>
+          <w:sz w:val="19"/>
+          <w:szCs w:val="19"/>
+          <w:highlight w:val="white"/>
+        </w:rPr>
+        <w:t>NewDiscussionThreadVersionEventArgs</w:t>
+      </w:r>
+      <w:r>
+        <w:rPr>
+          <w:rFonts w:ascii="Consolas" w:hAnsi="Consolas" w:cs="Consolas"/>
+          <w:color w:val="000000"/>
+          <w:sz w:val="19"/>
+          <w:szCs w:val="19"/>
+          <w:highlight w:val="white"/>
+        </w:rPr>
+        <w:t>&gt; NewDiscussionThreadVersion;</w:t>
+      </w:r>
+    </w:p>
+    <w:p>
+      <w:pPr>
+        <w:ind w:left="-58"/>
+        <w:rPr>
+          <w:rFonts w:ascii="Consolas" w:hAnsi="Consolas" w:cs="Consolas"/>
+          <w:color w:val="000000"/>
+          <w:sz w:val="19"/>
+          <w:szCs w:val="19"/>
+          <w:rtl/>
+        </w:rPr>
+      </w:pPr>
+      <w:r>
+        <w:rPr>
+          <w:rFonts w:ascii="Consolas" w:hAnsi="Consolas" w:cs="Consolas"/>
+          <w:color w:val="0000FF"/>
+          <w:sz w:val="19"/>
+          <w:szCs w:val="19"/>
+          <w:highlight w:val="white"/>
+        </w:rPr>
+        <w:t>public</w:t>
+      </w:r>
+      <w:r>
+        <w:rPr>
+          <w:rFonts w:ascii="Consolas" w:hAnsi="Consolas" w:cs="Consolas"/>
+          <w:color w:val="000000"/>
+          <w:sz w:val="19"/>
+          <w:szCs w:val="19"/>
+          <w:highlight w:val="white"/>
+        </w:rPr>
+        <w:t xml:space="preserve"> </w:t>
+      </w:r>
+      <w:r>
+        <w:rPr>
+          <w:rFonts w:ascii="Consolas" w:hAnsi="Consolas" w:cs="Consolas"/>
+          <w:color w:val="0000FF"/>
+          <w:sz w:val="19"/>
+          <w:szCs w:val="19"/>
+          <w:highlight w:val="white"/>
+        </w:rPr>
+        <w:t>event</w:t>
+      </w:r>
+      <w:r>
+        <w:rPr>
+          <w:rFonts w:ascii="Consolas" w:hAnsi="Consolas" w:cs="Consolas"/>
+          <w:color w:val="000000"/>
+          <w:sz w:val="19"/>
+          <w:szCs w:val="19"/>
+          <w:highlight w:val="white"/>
+        </w:rPr>
+        <w:t xml:space="preserve"> </w:t>
+      </w:r>
+      <w:r>
+        <w:rPr>
+          <w:rFonts w:ascii="Consolas" w:hAnsi="Consolas" w:cs="Consolas"/>
+          <w:color w:val="2B91AF"/>
+          <w:sz w:val="19"/>
+          <w:szCs w:val="19"/>
+          <w:highlight w:val="white"/>
+        </w:rPr>
+        <w:t>EventHandler</w:t>
+      </w:r>
+      <w:r>
+        <w:rPr>
+          <w:rFonts w:ascii="Consolas" w:hAnsi="Consolas" w:cs="Consolas"/>
+          <w:color w:val="000000"/>
+          <w:sz w:val="19"/>
+          <w:szCs w:val="19"/>
+          <w:highlight w:val="white"/>
+        </w:rPr>
+        <w:t>&lt;</w:t>
+      </w:r>
+      <w:r>
+        <w:rPr>
+          <w:rFonts w:ascii="Consolas" w:hAnsi="Consolas" w:cs="Consolas"/>
+          <w:color w:val="2B91AF"/>
+          <w:sz w:val="19"/>
+          <w:szCs w:val="19"/>
+          <w:highlight w:val="white"/>
+        </w:rPr>
+        <w:t>EventArgs</w:t>
+      </w:r>
+      <w:r>
+        <w:rPr>
+          <w:rFonts w:ascii="Consolas" w:hAnsi="Consolas" w:cs="Consolas"/>
+          <w:color w:val="000000"/>
+          <w:sz w:val="19"/>
+          <w:szCs w:val="19"/>
+          <w:highlight w:val="white"/>
+        </w:rPr>
+        <w:t>&gt; DiscussionThreadDeleted;</w:t>
+      </w:r>
+    </w:p>
+    <w:p>
+      <w:pPr>
+        <w:ind w:left="-58"/>
+        <w:rPr>
+          <w:rFonts w:ascii="Consolas" w:hAnsi="Consolas" w:cs="Consolas"/>
+          <w:color w:val="000000"/>
+          <w:sz w:val="19"/>
+          <w:szCs w:val="19"/>
+          <w:rtl/>
+        </w:rPr>
+      </w:pPr>
+      <w:r>
+        <w:rPr>
+          <w:rFonts w:ascii="Consolas" w:hAnsi="Consolas" w:cs="Consolas"/>
+          <w:color w:val="000000"/>
+          <w:sz w:val="19"/>
+          <w:szCs w:val="19"/>
+          <w:highlight w:val="white"/>
+        </w:rPr>
+        <w:t xml:space="preserve">        </w:t>
+      </w:r>
+      <w:r>
+        <w:rPr>
+          <w:rFonts w:ascii="Consolas" w:hAnsi="Consolas" w:cs="Consolas"/>
+          <w:color w:val="0000FF"/>
+          <w:sz w:val="19"/>
+          <w:szCs w:val="19"/>
+          <w:highlight w:val="white"/>
+        </w:rPr>
+        <w:t>public</w:t>
+      </w:r>
+      <w:r>
+        <w:rPr>
+          <w:rFonts w:ascii="Consolas" w:hAnsi="Consolas" w:cs="Consolas"/>
+          <w:color w:val="000000"/>
+          <w:sz w:val="19"/>
+          <w:szCs w:val="19"/>
+          <w:highlight w:val="white"/>
+        </w:rPr>
+        <w:t xml:space="preserve"> </w:t>
+      </w:r>
+      <w:r>
+        <w:rPr>
+          <w:rFonts w:ascii="Consolas" w:hAnsi="Consolas" w:cs="Consolas"/>
           <w:color w:val="2B91AF"/>
           <w:sz w:val="19"/>
           <w:szCs w:val="19"/>
@@ -55819,11 +55930,11 @@
       <w:pPr>
         <w:pStyle w:val="Heading3"/>
       </w:pPr>
-      <w:bookmarkStart w:id="114" w:name="_Toc428744558"/>
+      <w:bookmarkStart w:id="115" w:name="_Toc428744558"/>
       <w:r>
         <w:t>NewDiscussionThreadVersionEventArgs</w:t>
       </w:r>
-      <w:bookmarkEnd w:id="114"/>
+      <w:bookmarkEnd w:id="115"/>
     </w:p>
     <w:p>
       <w:pPr>
@@ -55997,11 +56108,11 @@
       <w:pPr>
         <w:pStyle w:val="Heading3"/>
       </w:pPr>
-      <w:bookmarkStart w:id="115" w:name="_Toc428744559"/>
+      <w:bookmarkStart w:id="116" w:name="_Toc428744559"/>
       <w:r>
         <w:t>NavigationManager</w:t>
       </w:r>
-      <w:bookmarkEnd w:id="115"/>
+      <w:bookmarkEnd w:id="116"/>
     </w:p>
     <w:p>
       <w:pPr>
@@ -56244,11 +56355,11 @@
       <w:pPr>
         <w:pStyle w:val="Heading3"/>
       </w:pPr>
-      <w:bookmarkStart w:id="116" w:name="_Toc428744560"/>
+      <w:bookmarkStart w:id="117" w:name="_Toc428744560"/>
       <w:r>
         <w:t>NavigationRequestedEventArgs</w:t>
       </w:r>
-      <w:bookmarkEnd w:id="116"/>
+      <w:bookmarkEnd w:id="117"/>
     </w:p>
     <w:p>
       <w:pPr>
@@ -56435,7 +56546,7 @@
           <w:rtl/>
         </w:rPr>
       </w:pPr>
-      <w:bookmarkStart w:id="117" w:name="_Toc428744561"/>
+      <w:bookmarkStart w:id="118" w:name="_Toc428744561"/>
       <w:r>
         <w:t>App</w:t>
       </w:r>
@@ -56445,7 +56556,7 @@
       <w:r>
         <w:t>xaml</w:t>
       </w:r>
-      <w:bookmarkEnd w:id="117"/>
+      <w:bookmarkEnd w:id="118"/>
     </w:p>
     <w:p>
       <w:pPr>
@@ -56522,7 +56633,15 @@
           <w:rFonts w:hint="cs"/>
           <w:rtl/>
         </w:rPr>
-        <w:t xml:space="preserve"> מסויים על המסך, באופן אוטומטי אנחנו נראה את ה</w:t>
+        <w:t xml:space="preserve"> מסויים על </w:t>
+      </w:r>
+      <w:r>
+        <w:rPr>
+          <w:rFonts w:hint="cs"/>
+          <w:rtl/>
+        </w:rPr>
+        <w:lastRenderedPageBreak/>
+        <w:t>המסך, באופן אוטומטי אנחנו נראה את ה</w:t>
       </w:r>
       <w:r>
         <w:t>View</w:t>
@@ -56579,12 +56698,11 @@
       <w:pPr>
         <w:pStyle w:val="Heading3"/>
       </w:pPr>
-      <w:bookmarkStart w:id="118" w:name="_Toc428744562"/>
-      <w:r>
-        <w:lastRenderedPageBreak/>
+      <w:bookmarkStart w:id="119" w:name="_Toc428744562"/>
+      <w:r>
         <w:t>MainWindow</w:t>
       </w:r>
-      <w:bookmarkEnd w:id="118"/>
+      <w:bookmarkEnd w:id="119"/>
     </w:p>
     <w:p>
       <w:pPr>
@@ -56994,11 +57112,11 @@
           <w:rtl/>
         </w:rPr>
       </w:pPr>
-      <w:bookmarkStart w:id="119" w:name="_Toc428744563"/>
+      <w:bookmarkStart w:id="120" w:name="_Toc428744563"/>
       <w:r>
         <w:t>MainMenu.xaml</w:t>
       </w:r>
-      <w:bookmarkEnd w:id="119"/>
+      <w:bookmarkEnd w:id="120"/>
     </w:p>
     <w:p>
       <w:pPr>
@@ -57076,11 +57194,11 @@
       <w:pPr>
         <w:pStyle w:val="Heading3"/>
       </w:pPr>
-      <w:bookmarkStart w:id="120" w:name="_Toc428744564"/>
+      <w:bookmarkStart w:id="121" w:name="_Toc428744564"/>
       <w:r>
         <w:t>MainMenuViewModel</w:t>
       </w:r>
-      <w:bookmarkEnd w:id="120"/>
+      <w:bookmarkEnd w:id="121"/>
     </w:p>
     <w:p>
       <w:pPr>
@@ -57898,6 +58016,7 @@
           <w:szCs w:val="19"/>
           <w:highlight w:val="white"/>
         </w:rPr>
+        <w:lastRenderedPageBreak/>
         <w:t xml:space="preserve">        </w:t>
       </w:r>
       <w:r>
@@ -58024,12 +58143,11 @@
       <w:pPr>
         <w:pStyle w:val="Heading3"/>
       </w:pPr>
-      <w:bookmarkStart w:id="121" w:name="_Toc428744565"/>
-      <w:r>
-        <w:lastRenderedPageBreak/>
+      <w:bookmarkStart w:id="122" w:name="_Toc428744565"/>
+      <w:r>
         <w:t>MainToolbar.xaml</w:t>
       </w:r>
-      <w:bookmarkEnd w:id="121"/>
+      <w:bookmarkEnd w:id="122"/>
     </w:p>
     <w:p>
       <w:pPr>
@@ -58089,11 +58207,11 @@
       <w:pPr>
         <w:pStyle w:val="Heading3"/>
       </w:pPr>
-      <w:bookmarkStart w:id="122" w:name="_Toc428744566"/>
+      <w:bookmarkStart w:id="123" w:name="_Toc428744566"/>
       <w:r>
         <w:t>MainToolbarViewModel</w:t>
       </w:r>
-      <w:bookmarkEnd w:id="122"/>
+      <w:bookmarkEnd w:id="123"/>
     </w:p>
     <w:p>
       <w:r>
@@ -59073,11 +59191,11 @@
           <w:rtl/>
         </w:rPr>
       </w:pPr>
-      <w:bookmarkStart w:id="123" w:name="_Toc428744567"/>
+      <w:bookmarkStart w:id="124" w:name="_Toc428744567"/>
       <w:r>
         <w:t>NewAnswer.xaml</w:t>
       </w:r>
-      <w:bookmarkEnd w:id="123"/>
+      <w:bookmarkEnd w:id="124"/>
     </w:p>
     <w:p>
       <w:pPr>
@@ -59124,11 +59242,11 @@
           <w:rtl/>
         </w:rPr>
       </w:pPr>
-      <w:bookmarkStart w:id="124" w:name="_Toc428744568"/>
+      <w:bookmarkStart w:id="125" w:name="_Toc428744568"/>
       <w:r>
         <w:t>NewAnswerViewModel</w:t>
       </w:r>
-      <w:bookmarkEnd w:id="124"/>
+      <w:bookmarkEnd w:id="125"/>
     </w:p>
     <w:p>
       <w:pPr>
@@ -59530,12 +59648,11 @@
           <w:rtl/>
         </w:rPr>
       </w:pPr>
-      <w:bookmarkStart w:id="125" w:name="_Toc428744569"/>
-      <w:r>
-        <w:lastRenderedPageBreak/>
+      <w:bookmarkStart w:id="126" w:name="_Toc428744569"/>
+      <w:r>
         <w:t>NewQuestion.xaml</w:t>
       </w:r>
-      <w:bookmarkEnd w:id="125"/>
+      <w:bookmarkEnd w:id="126"/>
     </w:p>
     <w:p>
       <w:pPr>
@@ -59579,11 +59696,11 @@
       <w:pPr>
         <w:pStyle w:val="Heading3"/>
       </w:pPr>
-      <w:bookmarkStart w:id="126" w:name="_Toc428744570"/>
+      <w:bookmarkStart w:id="127" w:name="_Toc428744570"/>
       <w:r>
         <w:t>NewQuestionViewModel</w:t>
       </w:r>
-      <w:bookmarkEnd w:id="126"/>
+      <w:bookmarkEnd w:id="127"/>
     </w:p>
     <w:p>
       <w:pPr>
@@ -60508,11 +60625,11 @@
           <w:rtl/>
         </w:rPr>
       </w:pPr>
-      <w:bookmarkStart w:id="127" w:name="_Toc428744571"/>
+      <w:bookmarkStart w:id="128" w:name="_Toc428744571"/>
       <w:r>
         <w:t>QuestionList.xaml</w:t>
       </w:r>
-      <w:bookmarkEnd w:id="127"/>
+      <w:bookmarkEnd w:id="128"/>
     </w:p>
     <w:p>
       <w:pPr>
@@ -60642,11 +60759,11 @@
           <w:rtl/>
         </w:rPr>
       </w:pPr>
-      <w:bookmarkStart w:id="128" w:name="_Toc428744572"/>
+      <w:bookmarkStart w:id="129" w:name="_Toc428744572"/>
       <w:r>
         <w:t>QuestionListViewModel</w:t>
       </w:r>
-      <w:bookmarkEnd w:id="128"/>
+      <w:bookmarkEnd w:id="129"/>
     </w:p>
     <w:p>
       <w:pPr>
@@ -60717,6 +60834,7 @@
           <w:rFonts w:hint="cs"/>
           <w:rtl/>
         </w:rPr>
+        <w:lastRenderedPageBreak/>
         <w:t>ה</w:t>
       </w:r>
       <w:r>
@@ -61208,11 +61326,11 @@
       <w:pPr>
         <w:pStyle w:val="Heading3"/>
       </w:pPr>
-      <w:bookmarkStart w:id="129" w:name="_Toc428744573"/>
+      <w:bookmarkStart w:id="130" w:name="_Toc428744573"/>
       <w:r>
         <w:t>PostViewModel&lt;T&gt;</w:t>
       </w:r>
-      <w:bookmarkEnd w:id="129"/>
+      <w:bookmarkEnd w:id="130"/>
     </w:p>
     <w:p>
       <w:pPr>
@@ -62590,11 +62708,12 @@
           <w:rtl/>
         </w:rPr>
       </w:pPr>
-      <w:bookmarkStart w:id="130" w:name="_Toc428744574"/>
-      <w:r>
+      <w:bookmarkStart w:id="131" w:name="_Toc428744574"/>
+      <w:r>
+        <w:lastRenderedPageBreak/>
         <w:t>QuestionView.xaml</w:t>
       </w:r>
-      <w:bookmarkEnd w:id="130"/>
+      <w:bookmarkEnd w:id="131"/>
     </w:p>
     <w:p>
       <w:pPr>
@@ -62671,11 +62790,11 @@
       <w:pPr>
         <w:pStyle w:val="Heading3"/>
       </w:pPr>
-      <w:bookmarkStart w:id="131" w:name="_Toc428744575"/>
+      <w:bookmarkStart w:id="132" w:name="_Toc428744575"/>
       <w:r>
         <w:t>QuestionViewModel</w:t>
       </w:r>
-      <w:bookmarkEnd w:id="131"/>
+      <w:bookmarkEnd w:id="132"/>
     </w:p>
     <w:p>
       <w:r>
@@ -62700,7 +62819,6 @@
           <w:rFonts w:hint="cs"/>
           <w:rtl/>
         </w:rPr>
-        <w:lastRenderedPageBreak/>
         <w:t>זהו ה</w:t>
       </w:r>
       <w:r>
@@ -63628,11 +63746,11 @@
           <w:rtl/>
         </w:rPr>
       </w:pPr>
-      <w:bookmarkStart w:id="132" w:name="_Toc428744576"/>
+      <w:bookmarkStart w:id="133" w:name="_Toc428744576"/>
       <w:r>
         <w:t>AnswerView.xaml</w:t>
       </w:r>
-      <w:bookmarkEnd w:id="132"/>
+      <w:bookmarkEnd w:id="133"/>
     </w:p>
     <w:p>
       <w:pPr>
@@ -63698,11 +63816,11 @@
           <w:rtl/>
         </w:rPr>
       </w:pPr>
-      <w:bookmarkStart w:id="133" w:name="_Toc428744577"/>
+      <w:bookmarkStart w:id="134" w:name="_Toc428744577"/>
       <w:r>
         <w:t>AnswerViewModel</w:t>
       </w:r>
-      <w:bookmarkEnd w:id="133"/>
+      <w:bookmarkEnd w:id="134"/>
     </w:p>
     <w:p>
       <w:r>
@@ -63806,6 +63924,7 @@
           <w:rFonts w:hint="cs"/>
           <w:rtl/>
         </w:rPr>
+        <w:lastRenderedPageBreak/>
         <w:t>זה כולל את ה</w:t>
       </w:r>
       <w:r>
@@ -64032,29 +64151,7 @@
           <w:szCs w:val="19"/>
           <w:highlight w:val="white"/>
         </w:rPr>
-        <w:t xml:space="preserve"> IsMarkedAsRightAnswerVisi</w:t>
-      </w:r>
-      <w:bookmarkStart w:id="134" w:name="_GoBack"/>
-      <w:bookmarkEnd w:id="134"/>
-      <w:r>
-        <w:rPr>
-          <w:rFonts w:ascii="Consolas" w:hAnsi="Consolas" w:cs="Consolas"/>
-          <w:color w:val="000000"/>
-          <w:sz w:val="19"/>
-          <w:szCs w:val="19"/>
-          <w:highlight w:val="white"/>
-        </w:rPr>
-        <w:t>ble</w:t>
-      </w:r>
-      <w:r>
-        <w:rPr>
-          <w:rFonts w:ascii="Consolas" w:hAnsi="Consolas" w:cs="Consolas"/>
-          <w:color w:val="000000"/>
-          <w:sz w:val="19"/>
-          <w:szCs w:val="19"/>
-          <w:highlight w:val="white"/>
-        </w:rPr>
-        <w:t xml:space="preserve"> { </w:t>
+        <w:t xml:space="preserve"> IsMarkedAsRightAnswerVisible { </w:t>
       </w:r>
       <w:r>
         <w:rPr>
@@ -64179,7 +64276,6 @@
           <w:szCs w:val="19"/>
           <w:highlight w:val="white"/>
         </w:rPr>
-        <w:lastRenderedPageBreak/>
         <w:t xml:space="preserve">        </w:t>
       </w:r>
       <w:r>
@@ -65511,6 +65607,7 @@
       </w:pPr>
       <w:bookmarkStart w:id="137" w:name="_Toc428744580"/>
       <w:r>
+        <w:lastRenderedPageBreak/>
         <w:t>UserManagementView.xaml</w:t>
       </w:r>
       <w:bookmarkEnd w:id="137"/>
@@ -65576,7 +65673,6 @@
       </w:pPr>
       <w:bookmarkStart w:id="138" w:name="_Toc428744581"/>
       <w:r>
-        <w:lastRenderedPageBreak/>
         <w:t>UserManagementViewModel</w:t>
       </w:r>
       <w:bookmarkEnd w:id="138"/>
@@ -66530,6 +66626,7 @@
         <w:rPr>
           <w:rtl/>
         </w:rPr>
+        <w:lastRenderedPageBreak/>
         <w:br w:type="page"/>
       </w:r>
     </w:p>
@@ -71578,7 +71675,7 @@
             <w:noProof/>
             <w:rtl/>
           </w:rPr>
-          <w:t>1</w:t>
+          <w:t>36</w:t>
         </w:r>
         <w:r>
           <w:rPr>
@@ -73643,7 +73740,7 @@
 </file>
 
 <file path=customXml/itemProps1.xml><?xml version="1.0" encoding="utf-8"?>
-<ds:datastoreItem xmlns:ds="http://schemas.openxmlformats.org/officeDocument/2006/customXml" ds:itemID="{0EC18523-9303-4F60-B0CA-5C282BF0FDDD}">
+<ds:datastoreItem xmlns:ds="http://schemas.openxmlformats.org/officeDocument/2006/customXml" ds:itemID="{E5E68365-4E95-4D41-98FC-AAD621A80989}">
   <ds:schemaRefs>
     <ds:schemaRef ds:uri="http://schemas.openxmlformats.org/officeDocument/2006/bibliography"/>
   </ds:schemaRefs>

</xml_diff>